<commit_message>
Updating notes.  Removing old jokes-server.c location.
</commit_message>
<xml_diff>
--- a/CS_360_Notes.docx
+++ b/CS_360_Notes.docx
@@ -4949,7 +4949,7 @@
     <w:tbl>
       <w:tblPr>
         <w:jc w:val="left"/>
-        <w:tblInd w:w="25" w:type="dxa"/>
+        <w:tblInd w:w="23" w:type="dxa"/>
         <w:tblBorders>
           <w:top w:val="single" w:sz="2" w:space="0" w:color="000001"/>
           <w:left w:val="single" w:sz="2" w:space="0" w:color="000001"/>
@@ -4960,14 +4960,14 @@
         </w:tblBorders>
         <w:tblCellMar>
           <w:top w:w="55" w:type="dxa"/>
-          <w:left w:w="15" w:type="dxa"/>
+          <w:left w:w="12" w:type="dxa"/>
           <w:bottom w:w="55" w:type="dxa"/>
           <w:right w:w="55" w:type="dxa"/>
         </w:tblCellMar>
       </w:tblPr>
       <w:tblGrid>
         <w:gridCol w:w="4979"/>
-        <w:gridCol w:w="4979"/>
+        <w:gridCol w:w="4978"/>
       </w:tblGrid>
       <w:tr>
         <w:trPr>
@@ -4986,7 +4986,7 @@
             </w:tcBorders>
             <w:shd w:fill="FFFFFF" w:val="clear"/>
             <w:tcMar>
-              <w:left w:w="15" w:type="dxa"/>
+              <w:left w:w="12" w:type="dxa"/>
             </w:tcMar>
           </w:tcPr>
           <w:p>
@@ -5009,7 +5009,7 @@
         </w:tc>
         <w:tc>
           <w:tcPr>
-            <w:tcW w:w="4979" w:type="dxa"/>
+            <w:tcW w:w="4978" w:type="dxa"/>
             <w:tcBorders>
               <w:top w:val="single" w:sz="2" w:space="0" w:color="000001"/>
               <w:left w:val="single" w:sz="2" w:space="0" w:color="000001"/>
@@ -5020,7 +5020,7 @@
             </w:tcBorders>
             <w:shd w:fill="FFFFFF" w:val="clear"/>
             <w:tcMar>
-              <w:left w:w="15" w:type="dxa"/>
+              <w:left w:w="12" w:type="dxa"/>
             </w:tcMar>
           </w:tcPr>
           <w:p>
@@ -5059,7 +5059,7 @@
             </w:tcBorders>
             <w:shd w:fill="FFFFFF" w:val="clear"/>
             <w:tcMar>
-              <w:left w:w="15" w:type="dxa"/>
+              <w:left w:w="12" w:type="dxa"/>
             </w:tcMar>
           </w:tcPr>
           <w:p>
@@ -5131,7 +5131,7 @@
         </w:tc>
         <w:tc>
           <w:tcPr>
-            <w:tcW w:w="4979" w:type="dxa"/>
+            <w:tcW w:w="4978" w:type="dxa"/>
             <w:tcBorders>
               <w:top w:val="nil"/>
               <w:left w:val="single" w:sz="2" w:space="0" w:color="000001"/>
@@ -5142,7 +5142,7 @@
             </w:tcBorders>
             <w:shd w:fill="FFFFFF" w:val="clear"/>
             <w:tcMar>
-              <w:left w:w="15" w:type="dxa"/>
+              <w:left w:w="12" w:type="dxa"/>
             </w:tcMar>
           </w:tcPr>
           <w:p>
@@ -7592,7 +7592,7 @@
     <w:tbl>
       <w:tblPr>
         <w:jc w:val="left"/>
-        <w:tblInd w:w="36" w:type="dxa"/>
+        <w:tblInd w:w="34" w:type="dxa"/>
         <w:tblBorders>
           <w:top w:val="single" w:sz="2" w:space="0" w:color="000001"/>
           <w:left w:val="single" w:sz="2" w:space="0" w:color="000001"/>
@@ -7603,17 +7603,17 @@
         </w:tblBorders>
         <w:tblCellMar>
           <w:top w:w="55" w:type="dxa"/>
-          <w:left w:w="30" w:type="dxa"/>
+          <w:left w:w="27" w:type="dxa"/>
           <w:bottom w:w="55" w:type="dxa"/>
           <w:right w:w="55" w:type="dxa"/>
         </w:tblCellMar>
       </w:tblPr>
       <w:tblGrid>
         <w:gridCol w:w="1994"/>
-        <w:gridCol w:w="1978"/>
+        <w:gridCol w:w="1976"/>
         <w:gridCol w:w="1995"/>
-        <w:gridCol w:w="1986"/>
-        <w:gridCol w:w="2019"/>
+        <w:gridCol w:w="1985"/>
+        <w:gridCol w:w="2022"/>
       </w:tblGrid>
       <w:tr>
         <w:trPr>
@@ -7632,7 +7632,7 @@
             </w:tcBorders>
             <w:shd w:fill="FFFFFF" w:val="clear"/>
             <w:tcMar>
-              <w:left w:w="30" w:type="dxa"/>
+              <w:left w:w="27" w:type="dxa"/>
             </w:tcMar>
           </w:tcPr>
           <w:p>
@@ -7654,7 +7654,7 @@
         </w:tc>
         <w:tc>
           <w:tcPr>
-            <w:tcW w:w="1978" w:type="dxa"/>
+            <w:tcW w:w="1976" w:type="dxa"/>
             <w:tcBorders>
               <w:top w:val="single" w:sz="2" w:space="0" w:color="000001"/>
               <w:left w:val="single" w:sz="2" w:space="0" w:color="000001"/>
@@ -7665,7 +7665,7 @@
             </w:tcBorders>
             <w:shd w:fill="FFFFFF" w:val="clear"/>
             <w:tcMar>
-              <w:left w:w="30" w:type="dxa"/>
+              <w:left w:w="27" w:type="dxa"/>
             </w:tcMar>
           </w:tcPr>
           <w:p>
@@ -7698,7 +7698,7 @@
             </w:tcBorders>
             <w:shd w:fill="FFFFFF" w:val="clear"/>
             <w:tcMar>
-              <w:left w:w="30" w:type="dxa"/>
+              <w:left w:w="27" w:type="dxa"/>
             </w:tcMar>
           </w:tcPr>
           <w:p>
@@ -7720,7 +7720,7 @@
         </w:tc>
         <w:tc>
           <w:tcPr>
-            <w:tcW w:w="1986" w:type="dxa"/>
+            <w:tcW w:w="1985" w:type="dxa"/>
             <w:tcBorders>
               <w:top w:val="single" w:sz="2" w:space="0" w:color="000001"/>
               <w:left w:val="single" w:sz="2" w:space="0" w:color="000001"/>
@@ -7731,7 +7731,7 @@
             </w:tcBorders>
             <w:shd w:fill="FFFFFF" w:val="clear"/>
             <w:tcMar>
-              <w:left w:w="30" w:type="dxa"/>
+              <w:left w:w="27" w:type="dxa"/>
             </w:tcMar>
           </w:tcPr>
           <w:p>
@@ -7753,7 +7753,7 @@
         </w:tc>
         <w:tc>
           <w:tcPr>
-            <w:tcW w:w="2019" w:type="dxa"/>
+            <w:tcW w:w="2022" w:type="dxa"/>
             <w:tcBorders>
               <w:top w:val="single" w:sz="2" w:space="0" w:color="000001"/>
               <w:left w:val="single" w:sz="2" w:space="0" w:color="000001"/>
@@ -7764,7 +7764,7 @@
             </w:tcBorders>
             <w:shd w:fill="FFFFFF" w:val="clear"/>
             <w:tcMar>
-              <w:left w:w="30" w:type="dxa"/>
+              <w:left w:w="27" w:type="dxa"/>
             </w:tcMar>
           </w:tcPr>
           <w:p>
@@ -7802,7 +7802,7 @@
             </w:tcBorders>
             <w:shd w:fill="FFFFFF" w:val="clear"/>
             <w:tcMar>
-              <w:left w:w="30" w:type="dxa"/>
+              <w:left w:w="27" w:type="dxa"/>
             </w:tcMar>
           </w:tcPr>
           <w:p>
@@ -7824,7 +7824,7 @@
         </w:tc>
         <w:tc>
           <w:tcPr>
-            <w:tcW w:w="1978" w:type="dxa"/>
+            <w:tcW w:w="1976" w:type="dxa"/>
             <w:tcBorders>
               <w:top w:val="nil"/>
               <w:left w:val="single" w:sz="2" w:space="0" w:color="000001"/>
@@ -7835,7 +7835,7 @@
             </w:tcBorders>
             <w:shd w:fill="FFFFFF" w:val="clear"/>
             <w:tcMar>
-              <w:left w:w="30" w:type="dxa"/>
+              <w:left w:w="27" w:type="dxa"/>
             </w:tcMar>
           </w:tcPr>
           <w:p>
@@ -7862,7 +7862,7 @@
             </w:tcBorders>
             <w:shd w:fill="FFFFFF" w:val="clear"/>
             <w:tcMar>
-              <w:left w:w="30" w:type="dxa"/>
+              <w:left w:w="27" w:type="dxa"/>
             </w:tcMar>
           </w:tcPr>
           <w:p>
@@ -7878,7 +7878,7 @@
         </w:tc>
         <w:tc>
           <w:tcPr>
-            <w:tcW w:w="1986" w:type="dxa"/>
+            <w:tcW w:w="1985" w:type="dxa"/>
             <w:tcBorders>
               <w:top w:val="nil"/>
               <w:left w:val="single" w:sz="2" w:space="0" w:color="000001"/>
@@ -7889,7 +7889,7 @@
             </w:tcBorders>
             <w:shd w:fill="FFFFFF" w:val="clear"/>
             <w:tcMar>
-              <w:left w:w="30" w:type="dxa"/>
+              <w:left w:w="27" w:type="dxa"/>
             </w:tcMar>
           </w:tcPr>
           <w:p>
@@ -7915,7 +7915,7 @@
         </w:tc>
         <w:tc>
           <w:tcPr>
-            <w:tcW w:w="2019" w:type="dxa"/>
+            <w:tcW w:w="2022" w:type="dxa"/>
             <w:tcBorders>
               <w:top w:val="nil"/>
               <w:left w:val="single" w:sz="2" w:space="0" w:color="000001"/>
@@ -7926,7 +7926,7 @@
             </w:tcBorders>
             <w:shd w:fill="FFFFFF" w:val="clear"/>
             <w:tcMar>
-              <w:left w:w="30" w:type="dxa"/>
+              <w:left w:w="27" w:type="dxa"/>
             </w:tcMar>
           </w:tcPr>
           <w:p>
@@ -7968,7 +7968,7 @@
             </w:tcBorders>
             <w:shd w:fill="FFFFFF" w:val="clear"/>
             <w:tcMar>
-              <w:left w:w="30" w:type="dxa"/>
+              <w:left w:w="27" w:type="dxa"/>
             </w:tcMar>
           </w:tcPr>
           <w:p>
@@ -7990,7 +7990,7 @@
         </w:tc>
         <w:tc>
           <w:tcPr>
-            <w:tcW w:w="1978" w:type="dxa"/>
+            <w:tcW w:w="1976" w:type="dxa"/>
             <w:tcBorders>
               <w:top w:val="nil"/>
               <w:left w:val="single" w:sz="2" w:space="0" w:color="000001"/>
@@ -8001,7 +8001,7 @@
             </w:tcBorders>
             <w:shd w:fill="FFFFFF" w:val="clear"/>
             <w:tcMar>
-              <w:left w:w="30" w:type="dxa"/>
+              <w:left w:w="27" w:type="dxa"/>
             </w:tcMar>
           </w:tcPr>
           <w:p>
@@ -8028,7 +8028,7 @@
             </w:tcBorders>
             <w:shd w:fill="FFFFFF" w:val="clear"/>
             <w:tcMar>
-              <w:left w:w="30" w:type="dxa"/>
+              <w:left w:w="27" w:type="dxa"/>
             </w:tcMar>
           </w:tcPr>
           <w:p>
@@ -8044,7 +8044,7 @@
         </w:tc>
         <w:tc>
           <w:tcPr>
-            <w:tcW w:w="1986" w:type="dxa"/>
+            <w:tcW w:w="1985" w:type="dxa"/>
             <w:tcBorders>
               <w:top w:val="nil"/>
               <w:left w:val="single" w:sz="2" w:space="0" w:color="000001"/>
@@ -8055,7 +8055,7 @@
             </w:tcBorders>
             <w:shd w:fill="FFFFFF" w:val="clear"/>
             <w:tcMar>
-              <w:left w:w="30" w:type="dxa"/>
+              <w:left w:w="27" w:type="dxa"/>
             </w:tcMar>
           </w:tcPr>
           <w:p>
@@ -8081,7 +8081,7 @@
         </w:tc>
         <w:tc>
           <w:tcPr>
-            <w:tcW w:w="2019" w:type="dxa"/>
+            <w:tcW w:w="2022" w:type="dxa"/>
             <w:tcBorders>
               <w:top w:val="nil"/>
               <w:left w:val="single" w:sz="2" w:space="0" w:color="000001"/>
@@ -8092,7 +8092,7 @@
             </w:tcBorders>
             <w:shd w:fill="FFFFFF" w:val="clear"/>
             <w:tcMar>
-              <w:left w:w="30" w:type="dxa"/>
+              <w:left w:w="27" w:type="dxa"/>
             </w:tcMar>
           </w:tcPr>
           <w:p>
@@ -15987,6 +15987,576 @@
           <w:vertAlign w:val="baseline"/>
         </w:rPr>
         <w:t>Error free (bit errors)</w:t>
+      </w:r>
+    </w:p>
+    <w:p>
+      <w:pPr>
+        <w:pStyle w:val="Normal"/>
+        <w:numPr>
+          <w:ilvl w:val="1"/>
+          <w:numId w:val="3"/>
+        </w:numPr>
+        <w:rPr>
+          <w:i w:val="false"/>
+          <w:iCs w:val="false"/>
+          <w:position w:val="0"/>
+          <w:sz w:val="24"/>
+          <w:sz w:val="24"/>
+          <w:u w:val="none"/>
+          <w:vertAlign w:val="baseline"/>
+        </w:rPr>
+      </w:pPr>
+      <w:r>
+        <w:rPr>
+          <w:i w:val="false"/>
+          <w:iCs w:val="false"/>
+          <w:position w:val="0"/>
+          <w:sz w:val="24"/>
+          <w:sz w:val="24"/>
+          <w:u w:val="none"/>
+          <w:vertAlign w:val="baseline"/>
+        </w:rPr>
+        <w:t>Flow control (between layers)</w:t>
+      </w:r>
+    </w:p>
+    <w:p>
+      <w:pPr>
+        <w:pStyle w:val="Normal"/>
+        <w:numPr>
+          <w:ilvl w:val="2"/>
+          <w:numId w:val="3"/>
+        </w:numPr>
+        <w:rPr>
+          <w:i w:val="false"/>
+          <w:iCs w:val="false"/>
+          <w:position w:val="0"/>
+          <w:sz w:val="24"/>
+          <w:sz w:val="24"/>
+          <w:u w:val="none"/>
+          <w:vertAlign w:val="baseline"/>
+        </w:rPr>
+      </w:pPr>
+      <w:r>
+        <w:rPr>
+          <w:i w:val="false"/>
+          <w:iCs w:val="false"/>
+          <w:position w:val="0"/>
+          <w:sz w:val="24"/>
+          <w:sz w:val="24"/>
+          <w:u w:val="none"/>
+          <w:vertAlign w:val="baseline"/>
+        </w:rPr>
+        <w:t>Simplex</w:t>
+      </w:r>
+    </w:p>
+    <w:p>
+      <w:pPr>
+        <w:pStyle w:val="Normal"/>
+        <w:numPr>
+          <w:ilvl w:val="3"/>
+          <w:numId w:val="3"/>
+        </w:numPr>
+        <w:rPr>
+          <w:i w:val="false"/>
+          <w:iCs w:val="false"/>
+          <w:position w:val="0"/>
+          <w:sz w:val="24"/>
+          <w:sz w:val="24"/>
+          <w:u w:val="none"/>
+          <w:vertAlign w:val="baseline"/>
+        </w:rPr>
+      </w:pPr>
+      <w:r>
+        <w:rPr>
+          <w:i w:val="false"/>
+          <w:iCs w:val="false"/>
+          <w:position w:val="0"/>
+          <w:sz w:val="24"/>
+          <w:sz w:val="24"/>
+          <w:u w:val="none"/>
+          <w:vertAlign w:val="baseline"/>
+        </w:rPr>
+        <w:t>Essentially a “best effort”</w:t>
+      </w:r>
+    </w:p>
+    <w:p>
+      <w:pPr>
+        <w:pStyle w:val="Normal"/>
+        <w:numPr>
+          <w:ilvl w:val="3"/>
+          <w:numId w:val="3"/>
+        </w:numPr>
+        <w:rPr>
+          <w:i w:val="false"/>
+          <w:iCs w:val="false"/>
+          <w:position w:val="0"/>
+          <w:sz w:val="24"/>
+          <w:sz w:val="24"/>
+          <w:u w:val="none"/>
+          <w:vertAlign w:val="baseline"/>
+        </w:rPr>
+      </w:pPr>
+      <w:r>
+        <w:rPr>
+          <w:i w:val="false"/>
+          <w:iCs w:val="false"/>
+          <w:position w:val="0"/>
+          <w:sz w:val="24"/>
+          <w:sz w:val="24"/>
+          <w:u w:val="none"/>
+          <w:vertAlign w:val="baseline"/>
+        </w:rPr>
+        <w:t>Simply accepts the data from the layer above or below, and passes it to the next layer.</w:t>
+      </w:r>
+    </w:p>
+    <w:p>
+      <w:pPr>
+        <w:pStyle w:val="Normal"/>
+        <w:numPr>
+          <w:ilvl w:val="3"/>
+          <w:numId w:val="3"/>
+        </w:numPr>
+        <w:rPr>
+          <w:i w:val="false"/>
+          <w:iCs w:val="false"/>
+          <w:position w:val="0"/>
+          <w:sz w:val="24"/>
+          <w:sz w:val="24"/>
+          <w:u w:val="none"/>
+          <w:vertAlign w:val="baseline"/>
+        </w:rPr>
+      </w:pPr>
+      <w:r>
+        <w:rPr>
+          <w:i w:val="false"/>
+          <w:iCs w:val="false"/>
+          <w:position w:val="0"/>
+          <w:sz w:val="24"/>
+          <w:sz w:val="24"/>
+          <w:u w:val="none"/>
+          <w:vertAlign w:val="baseline"/>
+        </w:rPr>
+        <w:t>No checks take place; the sender does not know when the receiver gets the message.</w:t>
+      </w:r>
+    </w:p>
+    <w:p>
+      <w:pPr>
+        <w:pStyle w:val="Normal"/>
+        <w:numPr>
+          <w:ilvl w:val="3"/>
+          <w:numId w:val="3"/>
+        </w:numPr>
+        <w:rPr>
+          <w:i w:val="false"/>
+          <w:iCs w:val="false"/>
+          <w:position w:val="0"/>
+          <w:sz w:val="24"/>
+          <w:sz w:val="24"/>
+          <w:u w:val="none"/>
+          <w:vertAlign w:val="baseline"/>
+        </w:rPr>
+      </w:pPr>
+      <w:r>
+        <w:rPr>
+          <w:i w:val="false"/>
+          <w:iCs w:val="false"/>
+          <w:position w:val="0"/>
+          <w:sz w:val="24"/>
+          <w:sz w:val="24"/>
+          <w:u w:val="none"/>
+          <w:vertAlign w:val="baseline"/>
+        </w:rPr>
+        <w:t>Doesn't solve any problems, but it is the easiest to implement.</w:t>
+      </w:r>
+    </w:p>
+    <w:p>
+      <w:pPr>
+        <w:pStyle w:val="Normal"/>
+        <w:numPr>
+          <w:ilvl w:val="2"/>
+          <w:numId w:val="3"/>
+        </w:numPr>
+        <w:rPr>
+          <w:i w:val="false"/>
+          <w:iCs w:val="false"/>
+          <w:position w:val="0"/>
+          <w:sz w:val="24"/>
+          <w:sz w:val="24"/>
+          <w:u w:val="none"/>
+          <w:vertAlign w:val="baseline"/>
+        </w:rPr>
+      </w:pPr>
+      <w:r>
+        <w:rPr>
+          <w:i w:val="false"/>
+          <w:iCs w:val="false"/>
+          <w:position w:val="0"/>
+          <w:sz w:val="24"/>
+          <w:sz w:val="24"/>
+          <w:u w:val="none"/>
+          <w:vertAlign w:val="baseline"/>
+        </w:rPr>
+        <w:t>Simplex + ACK (acknowledgement)</w:t>
+      </w:r>
+    </w:p>
+    <w:p>
+      <w:pPr>
+        <w:pStyle w:val="Normal"/>
+        <w:numPr>
+          <w:ilvl w:val="3"/>
+          <w:numId w:val="3"/>
+        </w:numPr>
+        <w:rPr>
+          <w:i w:val="false"/>
+          <w:iCs w:val="false"/>
+          <w:position w:val="0"/>
+          <w:sz w:val="24"/>
+          <w:sz w:val="24"/>
+          <w:u w:val="none"/>
+          <w:vertAlign w:val="baseline"/>
+        </w:rPr>
+      </w:pPr>
+      <w:r>
+        <w:rPr>
+          <w:i w:val="false"/>
+          <w:iCs w:val="false"/>
+          <w:position w:val="0"/>
+          <w:sz w:val="24"/>
+          <w:sz w:val="24"/>
+          <w:u w:val="none"/>
+          <w:vertAlign w:val="baseline"/>
+        </w:rPr>
+        <w:t>Same as simplex, but adds the ability for the receiver to send an acknowledgement back to the sender that the frame was received.</w:t>
+      </w:r>
+    </w:p>
+    <w:p>
+      <w:pPr>
+        <w:pStyle w:val="Normal"/>
+        <w:numPr>
+          <w:ilvl w:val="3"/>
+          <w:numId w:val="3"/>
+        </w:numPr>
+        <w:rPr>
+          <w:i w:val="false"/>
+          <w:iCs w:val="false"/>
+          <w:position w:val="0"/>
+          <w:sz w:val="24"/>
+          <w:sz w:val="24"/>
+          <w:u w:val="none"/>
+          <w:vertAlign w:val="baseline"/>
+        </w:rPr>
+      </w:pPr>
+      <w:r>
+        <w:rPr>
+          <w:i w:val="false"/>
+          <w:iCs w:val="false"/>
+          <w:position w:val="0"/>
+          <w:sz w:val="24"/>
+          <w:sz w:val="24"/>
+          <w:u w:val="none"/>
+          <w:vertAlign w:val="baseline"/>
+        </w:rPr>
+        <w:t>What happens if a frame is lost?  The receiver never gets an acknowledgement.</w:t>
+      </w:r>
+    </w:p>
+    <w:p>
+      <w:pPr>
+        <w:pStyle w:val="Normal"/>
+        <w:numPr>
+          <w:ilvl w:val="2"/>
+          <w:numId w:val="3"/>
+        </w:numPr>
+        <w:rPr>
+          <w:i w:val="false"/>
+          <w:iCs w:val="false"/>
+          <w:position w:val="0"/>
+          <w:sz w:val="24"/>
+          <w:sz w:val="24"/>
+          <w:u w:val="none"/>
+          <w:vertAlign w:val="baseline"/>
+        </w:rPr>
+      </w:pPr>
+      <w:r>
+        <w:rPr>
+          <w:i w:val="false"/>
+          <w:iCs w:val="false"/>
+          <w:position w:val="0"/>
+          <w:sz w:val="24"/>
+          <w:sz w:val="24"/>
+          <w:u w:val="none"/>
+          <w:vertAlign w:val="baseline"/>
+        </w:rPr>
+        <w:t>Simplex + ACK + Timeouts (ARQ – Automatic Repeat Request)</w:t>
+      </w:r>
+    </w:p>
+    <w:p>
+      <w:pPr>
+        <w:pStyle w:val="Normal"/>
+        <w:numPr>
+          <w:ilvl w:val="3"/>
+          <w:numId w:val="3"/>
+        </w:numPr>
+        <w:rPr>
+          <w:i w:val="false"/>
+          <w:iCs w:val="false"/>
+          <w:position w:val="0"/>
+          <w:sz w:val="24"/>
+          <w:sz w:val="24"/>
+          <w:u w:val="none"/>
+          <w:vertAlign w:val="baseline"/>
+        </w:rPr>
+      </w:pPr>
+      <w:r>
+        <w:rPr>
+          <w:i w:val="false"/>
+          <w:iCs w:val="false"/>
+          <w:position w:val="0"/>
+          <w:sz w:val="24"/>
+          <w:sz w:val="24"/>
+          <w:u w:val="none"/>
+          <w:vertAlign w:val="baseline"/>
+        </w:rPr>
+        <w:t>The sender starts a timer when it sends a frame.</w:t>
+      </w:r>
+    </w:p>
+    <w:p>
+      <w:pPr>
+        <w:pStyle w:val="Normal"/>
+        <w:numPr>
+          <w:ilvl w:val="3"/>
+          <w:numId w:val="3"/>
+        </w:numPr>
+        <w:rPr>
+          <w:i w:val="false"/>
+          <w:iCs w:val="false"/>
+          <w:position w:val="0"/>
+          <w:sz w:val="24"/>
+          <w:sz w:val="24"/>
+          <w:u w:val="none"/>
+          <w:vertAlign w:val="baseline"/>
+        </w:rPr>
+      </w:pPr>
+      <w:r>
+        <w:rPr>
+          <w:i w:val="false"/>
+          <w:iCs w:val="false"/>
+          <w:position w:val="0"/>
+          <w:sz w:val="24"/>
+          <w:sz w:val="24"/>
+          <w:u w:val="none"/>
+          <w:vertAlign w:val="baseline"/>
+        </w:rPr>
+        <w:t>The sender expects that it will receive an acknowledgement that the frame was received before the timer runs out.</w:t>
+      </w:r>
+    </w:p>
+    <w:p>
+      <w:pPr>
+        <w:pStyle w:val="Normal"/>
+        <w:numPr>
+          <w:ilvl w:val="3"/>
+          <w:numId w:val="3"/>
+        </w:numPr>
+        <w:rPr>
+          <w:i w:val="false"/>
+          <w:iCs w:val="false"/>
+          <w:position w:val="0"/>
+          <w:sz w:val="24"/>
+          <w:sz w:val="24"/>
+          <w:u w:val="none"/>
+          <w:vertAlign w:val="baseline"/>
+        </w:rPr>
+      </w:pPr>
+      <w:r>
+        <w:rPr>
+          <w:i w:val="false"/>
+          <w:iCs w:val="false"/>
+          <w:position w:val="0"/>
+          <w:sz w:val="24"/>
+          <w:sz w:val="24"/>
+          <w:u w:val="none"/>
+          <w:vertAlign w:val="baseline"/>
+        </w:rPr>
+        <w:t>If the timer runs out, then the frame is sent again and the timer is started again.</w:t>
+      </w:r>
+    </w:p>
+    <w:p>
+      <w:pPr>
+        <w:pStyle w:val="Normal"/>
+        <w:numPr>
+          <w:ilvl w:val="3"/>
+          <w:numId w:val="3"/>
+        </w:numPr>
+        <w:rPr>
+          <w:i w:val="false"/>
+          <w:iCs w:val="false"/>
+          <w:position w:val="0"/>
+          <w:sz w:val="24"/>
+          <w:sz w:val="24"/>
+          <w:u w:val="none"/>
+          <w:vertAlign w:val="baseline"/>
+        </w:rPr>
+      </w:pPr>
+      <w:r>
+        <w:rPr>
+          <w:i w:val="false"/>
+          <w:iCs w:val="false"/>
+          <w:position w:val="0"/>
+          <w:sz w:val="24"/>
+          <w:sz w:val="24"/>
+          <w:u w:val="none"/>
+          <w:vertAlign w:val="baseline"/>
+        </w:rPr>
+        <w:t>Problems occur if the acknowledgement gets lost or if the acknowledgement is received after the timer (timer is too short).</w:t>
+      </w:r>
+    </w:p>
+    <w:p>
+      <w:pPr>
+        <w:pStyle w:val="Normal"/>
+        <w:numPr>
+          <w:ilvl w:val="4"/>
+          <w:numId w:val="3"/>
+        </w:numPr>
+        <w:rPr>
+          <w:i w:val="false"/>
+          <w:iCs w:val="false"/>
+          <w:position w:val="0"/>
+          <w:sz w:val="24"/>
+          <w:sz w:val="24"/>
+          <w:u w:val="none"/>
+          <w:vertAlign w:val="baseline"/>
+        </w:rPr>
+      </w:pPr>
+      <w:r>
+        <w:rPr>
+          <w:i w:val="false"/>
+          <w:iCs w:val="false"/>
+          <w:position w:val="0"/>
+          <w:sz w:val="24"/>
+          <w:sz w:val="24"/>
+          <w:u w:val="none"/>
+          <w:vertAlign w:val="baseline"/>
+        </w:rPr>
+        <w:t>The receiver might get the same frame twice.</w:t>
+      </w:r>
+    </w:p>
+    <w:p>
+      <w:pPr>
+        <w:pStyle w:val="Normal"/>
+        <w:numPr>
+          <w:ilvl w:val="2"/>
+          <w:numId w:val="3"/>
+        </w:numPr>
+        <w:rPr>
+          <w:i w:val="false"/>
+          <w:iCs w:val="false"/>
+          <w:position w:val="0"/>
+          <w:sz w:val="24"/>
+          <w:sz w:val="24"/>
+          <w:u w:val="none"/>
+          <w:vertAlign w:val="baseline"/>
+        </w:rPr>
+      </w:pPr>
+      <w:r>
+        <w:rPr>
+          <w:i w:val="false"/>
+          <w:iCs w:val="false"/>
+          <w:position w:val="0"/>
+          <w:sz w:val="24"/>
+          <w:sz w:val="24"/>
+          <w:u w:val="none"/>
+          <w:vertAlign w:val="baseline"/>
+        </w:rPr>
+        <w:t>ARQ + Frame ID (sequence number) (Stop and Wait)</w:t>
+      </w:r>
+    </w:p>
+    <w:p>
+      <w:pPr>
+        <w:pStyle w:val="Normal"/>
+        <w:numPr>
+          <w:ilvl w:val="3"/>
+          <w:numId w:val="3"/>
+        </w:numPr>
+        <w:rPr>
+          <w:i w:val="false"/>
+          <w:iCs w:val="false"/>
+          <w:position w:val="0"/>
+          <w:sz w:val="24"/>
+          <w:sz w:val="24"/>
+          <w:u w:val="none"/>
+          <w:vertAlign w:val="baseline"/>
+        </w:rPr>
+      </w:pPr>
+      <w:r>
+        <w:rPr>
+          <w:i w:val="false"/>
+          <w:iCs w:val="false"/>
+          <w:position w:val="0"/>
+          <w:sz w:val="24"/>
+          <w:sz w:val="24"/>
+          <w:u w:val="none"/>
+          <w:vertAlign w:val="baseline"/>
+        </w:rPr>
+        <w:t>An ID is sent with both the frame and the acknowledge.</w:t>
+      </w:r>
+    </w:p>
+    <w:p>
+      <w:pPr>
+        <w:pStyle w:val="Normal"/>
+        <w:numPr>
+          <w:ilvl w:val="3"/>
+          <w:numId w:val="3"/>
+        </w:numPr>
+        <w:rPr>
+          <w:i w:val="false"/>
+          <w:iCs w:val="false"/>
+          <w:position w:val="0"/>
+          <w:sz w:val="24"/>
+          <w:sz w:val="24"/>
+          <w:u w:val="none"/>
+          <w:vertAlign w:val="baseline"/>
+        </w:rPr>
+      </w:pPr>
+      <w:r>
+        <w:rPr>
+          <w:i w:val="false"/>
+          <w:iCs w:val="false"/>
+          <w:position w:val="0"/>
+          <w:sz w:val="24"/>
+          <w:sz w:val="24"/>
+          <w:u w:val="none"/>
+          <w:vertAlign w:val="baseline"/>
+        </w:rPr>
+        <w:t>This solves the problem of the duplicate frame.</w:t>
+      </w:r>
+    </w:p>
+    <w:p>
+      <w:pPr>
+        <w:pStyle w:val="Normal"/>
+        <w:numPr>
+          <w:ilvl w:val="3"/>
+          <w:numId w:val="3"/>
+        </w:numPr>
+        <w:rPr>
+          <w:i w:val="false"/>
+          <w:iCs w:val="false"/>
+          <w:position w:val="0"/>
+          <w:sz w:val="24"/>
+          <w:sz w:val="24"/>
+          <w:u w:val="none"/>
+          <w:vertAlign w:val="baseline"/>
+        </w:rPr>
+      </w:pPr>
+      <w:r>
+        <w:rPr>
+          <w:i w:val="false"/>
+          <w:iCs w:val="false"/>
+          <w:position w:val="0"/>
+          <w:sz w:val="24"/>
+          <w:sz w:val="24"/>
+          <w:u w:val="none"/>
+          <w:vertAlign w:val="baseline"/>
+        </w:rPr>
+        <w:t>Only one unacknowledged frame can be on the link at a given time.</w:t>
       </w:r>
     </w:p>
     <w:sectPr>
@@ -16022,7 +16592,7 @@
       <w:fldChar w:fldCharType="separate"/>
     </w:r>
     <w:r>
-      <w:t>19</w:t>
+      <w:t>12</w:t>
     </w:r>
     <w:r>
       <w:fldChar w:fldCharType="end"/>
@@ -16612,6 +17182,12 @@
       <w:rFonts w:cs="Symbol"/>
     </w:rPr>
   </w:style>
+  <w:style w:type="character" w:styleId="ListLabel10">
+    <w:name w:val="ListLabel 10"/>
+    <w:rPr>
+      <w:rFonts w:cs="Symbol"/>
+    </w:rPr>
+  </w:style>
   <w:style w:type="paragraph" w:styleId="Heading">
     <w:name w:val="Heading"/>
     <w:basedOn w:val="Normal"/>

</xml_diff>

<commit_message>
Changed order of functions and cleaned up several errors.  Trying to fix file path retrieval/concatenation and a problem with making the header that may be a result of the path retrieval/concatenation.
</commit_message>
<xml_diff>
--- a/CS_360_Notes.docx
+++ b/CS_360_Notes.docx
@@ -4949,7 +4949,7 @@
     <w:tbl>
       <w:tblPr>
         <w:jc w:val="left"/>
-        <w:tblInd w:w="4" w:type="dxa"/>
+        <w:tblInd w:w="2" w:type="dxa"/>
         <w:tblBorders>
           <w:top w:val="single" w:sz="2" w:space="0" w:color="000001"/>
           <w:left w:val="single" w:sz="2" w:space="0" w:color="000001"/>
@@ -4967,7 +4967,7 @@
       </w:tblPr>
       <w:tblGrid>
         <w:gridCol w:w="4974"/>
-        <w:gridCol w:w="4974"/>
+        <w:gridCol w:w="4973"/>
       </w:tblGrid>
       <w:tr>
         <w:trPr>
@@ -5009,7 +5009,7 @@
         </w:tc>
         <w:tc>
           <w:tcPr>
-            <w:tcW w:w="4974" w:type="dxa"/>
+            <w:tcW w:w="4973" w:type="dxa"/>
             <w:tcBorders>
               <w:top w:val="single" w:sz="2" w:space="0" w:color="000001"/>
               <w:left w:val="single" w:sz="2" w:space="0" w:color="000001"/>
@@ -5131,7 +5131,7 @@
         </w:tc>
         <w:tc>
           <w:tcPr>
-            <w:tcW w:w="4974" w:type="dxa"/>
+            <w:tcW w:w="4973" w:type="dxa"/>
             <w:tcBorders>
               <w:top w:val="nil"/>
               <w:left w:val="single" w:sz="2" w:space="0" w:color="000001"/>
@@ -7592,7 +7592,7 @@
     <w:tbl>
       <w:tblPr>
         <w:jc w:val="left"/>
-        <w:tblInd w:w="15" w:type="dxa"/>
+        <w:tblInd w:w="12" w:type="dxa"/>
         <w:tblBorders>
           <w:top w:val="single" w:sz="2" w:space="0" w:color="000001"/>
           <w:left w:val="single" w:sz="2" w:space="0" w:color="000001"/>
@@ -7603,17 +7603,17 @@
         </w:tblBorders>
         <w:tblCellMar>
           <w:top w:w="55" w:type="dxa"/>
-          <w:left w:w="0" w:type="dxa"/>
+          <w:left w:w="-2" w:type="dxa"/>
           <w:bottom w:w="55" w:type="dxa"/>
           <w:right w:w="55" w:type="dxa"/>
         </w:tblCellMar>
       </w:tblPr>
       <w:tblGrid>
         <w:gridCol w:w="1994"/>
-        <w:gridCol w:w="1958"/>
+        <w:gridCol w:w="1956"/>
         <w:gridCol w:w="1995"/>
-        <w:gridCol w:w="1976"/>
-        <w:gridCol w:w="2049"/>
+        <w:gridCol w:w="1975"/>
+        <w:gridCol w:w="2052"/>
       </w:tblGrid>
       <w:tr>
         <w:trPr>
@@ -7632,7 +7632,7 @@
             </w:tcBorders>
             <w:shd w:fill="FFFFFF" w:val="clear"/>
             <w:tcMar>
-              <w:left w:w="0" w:type="dxa"/>
+              <w:left w:w="-2" w:type="dxa"/>
             </w:tcMar>
           </w:tcPr>
           <w:p>
@@ -7654,7 +7654,7 @@
         </w:tc>
         <w:tc>
           <w:tcPr>
-            <w:tcW w:w="1958" w:type="dxa"/>
+            <w:tcW w:w="1956" w:type="dxa"/>
             <w:tcBorders>
               <w:top w:val="single" w:sz="2" w:space="0" w:color="000001"/>
               <w:left w:val="single" w:sz="2" w:space="0" w:color="000001"/>
@@ -7665,7 +7665,7 @@
             </w:tcBorders>
             <w:shd w:fill="FFFFFF" w:val="clear"/>
             <w:tcMar>
-              <w:left w:w="0" w:type="dxa"/>
+              <w:left w:w="-2" w:type="dxa"/>
             </w:tcMar>
           </w:tcPr>
           <w:p>
@@ -7698,7 +7698,7 @@
             </w:tcBorders>
             <w:shd w:fill="FFFFFF" w:val="clear"/>
             <w:tcMar>
-              <w:left w:w="0" w:type="dxa"/>
+              <w:left w:w="-2" w:type="dxa"/>
             </w:tcMar>
           </w:tcPr>
           <w:p>
@@ -7720,7 +7720,7 @@
         </w:tc>
         <w:tc>
           <w:tcPr>
-            <w:tcW w:w="1976" w:type="dxa"/>
+            <w:tcW w:w="1975" w:type="dxa"/>
             <w:tcBorders>
               <w:top w:val="single" w:sz="2" w:space="0" w:color="000001"/>
               <w:left w:val="single" w:sz="2" w:space="0" w:color="000001"/>
@@ -7731,7 +7731,7 @@
             </w:tcBorders>
             <w:shd w:fill="FFFFFF" w:val="clear"/>
             <w:tcMar>
-              <w:left w:w="0" w:type="dxa"/>
+              <w:left w:w="-2" w:type="dxa"/>
             </w:tcMar>
           </w:tcPr>
           <w:p>
@@ -7753,7 +7753,7 @@
         </w:tc>
         <w:tc>
           <w:tcPr>
-            <w:tcW w:w="2049" w:type="dxa"/>
+            <w:tcW w:w="2052" w:type="dxa"/>
             <w:tcBorders>
               <w:top w:val="single" w:sz="2" w:space="0" w:color="000001"/>
               <w:left w:val="single" w:sz="2" w:space="0" w:color="000001"/>
@@ -7764,7 +7764,7 @@
             </w:tcBorders>
             <w:shd w:fill="FFFFFF" w:val="clear"/>
             <w:tcMar>
-              <w:left w:w="0" w:type="dxa"/>
+              <w:left w:w="-2" w:type="dxa"/>
             </w:tcMar>
           </w:tcPr>
           <w:p>
@@ -7802,7 +7802,7 @@
             </w:tcBorders>
             <w:shd w:fill="FFFFFF" w:val="clear"/>
             <w:tcMar>
-              <w:left w:w="0" w:type="dxa"/>
+              <w:left w:w="-2" w:type="dxa"/>
             </w:tcMar>
           </w:tcPr>
           <w:p>
@@ -7824,7 +7824,7 @@
         </w:tc>
         <w:tc>
           <w:tcPr>
-            <w:tcW w:w="1958" w:type="dxa"/>
+            <w:tcW w:w="1956" w:type="dxa"/>
             <w:tcBorders>
               <w:top w:val="nil"/>
               <w:left w:val="single" w:sz="2" w:space="0" w:color="000001"/>
@@ -7835,7 +7835,7 @@
             </w:tcBorders>
             <w:shd w:fill="FFFFFF" w:val="clear"/>
             <w:tcMar>
-              <w:left w:w="0" w:type="dxa"/>
+              <w:left w:w="-2" w:type="dxa"/>
             </w:tcMar>
           </w:tcPr>
           <w:p>
@@ -7862,7 +7862,7 @@
             </w:tcBorders>
             <w:shd w:fill="FFFFFF" w:val="clear"/>
             <w:tcMar>
-              <w:left w:w="0" w:type="dxa"/>
+              <w:left w:w="-2" w:type="dxa"/>
             </w:tcMar>
           </w:tcPr>
           <w:p>
@@ -7878,7 +7878,7 @@
         </w:tc>
         <w:tc>
           <w:tcPr>
-            <w:tcW w:w="1976" w:type="dxa"/>
+            <w:tcW w:w="1975" w:type="dxa"/>
             <w:tcBorders>
               <w:top w:val="nil"/>
               <w:left w:val="single" w:sz="2" w:space="0" w:color="000001"/>
@@ -7889,7 +7889,7 @@
             </w:tcBorders>
             <w:shd w:fill="FFFFFF" w:val="clear"/>
             <w:tcMar>
-              <w:left w:w="0" w:type="dxa"/>
+              <w:left w:w="-2" w:type="dxa"/>
             </w:tcMar>
           </w:tcPr>
           <w:p>
@@ -7915,7 +7915,7 @@
         </w:tc>
         <w:tc>
           <w:tcPr>
-            <w:tcW w:w="2049" w:type="dxa"/>
+            <w:tcW w:w="2052" w:type="dxa"/>
             <w:tcBorders>
               <w:top w:val="nil"/>
               <w:left w:val="single" w:sz="2" w:space="0" w:color="000001"/>
@@ -7926,7 +7926,7 @@
             </w:tcBorders>
             <w:shd w:fill="FFFFFF" w:val="clear"/>
             <w:tcMar>
-              <w:left w:w="0" w:type="dxa"/>
+              <w:left w:w="-2" w:type="dxa"/>
             </w:tcMar>
           </w:tcPr>
           <w:p>
@@ -7968,7 +7968,7 @@
             </w:tcBorders>
             <w:shd w:fill="FFFFFF" w:val="clear"/>
             <w:tcMar>
-              <w:left w:w="0" w:type="dxa"/>
+              <w:left w:w="-2" w:type="dxa"/>
             </w:tcMar>
           </w:tcPr>
           <w:p>
@@ -7990,7 +7990,7 @@
         </w:tc>
         <w:tc>
           <w:tcPr>
-            <w:tcW w:w="1958" w:type="dxa"/>
+            <w:tcW w:w="1956" w:type="dxa"/>
             <w:tcBorders>
               <w:top w:val="nil"/>
               <w:left w:val="single" w:sz="2" w:space="0" w:color="000001"/>
@@ -8001,7 +8001,7 @@
             </w:tcBorders>
             <w:shd w:fill="FFFFFF" w:val="clear"/>
             <w:tcMar>
-              <w:left w:w="0" w:type="dxa"/>
+              <w:left w:w="-2" w:type="dxa"/>
             </w:tcMar>
           </w:tcPr>
           <w:p>
@@ -8028,7 +8028,7 @@
             </w:tcBorders>
             <w:shd w:fill="FFFFFF" w:val="clear"/>
             <w:tcMar>
-              <w:left w:w="0" w:type="dxa"/>
+              <w:left w:w="-2" w:type="dxa"/>
             </w:tcMar>
           </w:tcPr>
           <w:p>
@@ -8044,7 +8044,7 @@
         </w:tc>
         <w:tc>
           <w:tcPr>
-            <w:tcW w:w="1976" w:type="dxa"/>
+            <w:tcW w:w="1975" w:type="dxa"/>
             <w:tcBorders>
               <w:top w:val="nil"/>
               <w:left w:val="single" w:sz="2" w:space="0" w:color="000001"/>
@@ -8055,7 +8055,7 @@
             </w:tcBorders>
             <w:shd w:fill="FFFFFF" w:val="clear"/>
             <w:tcMar>
-              <w:left w:w="0" w:type="dxa"/>
+              <w:left w:w="-2" w:type="dxa"/>
             </w:tcMar>
           </w:tcPr>
           <w:p>
@@ -8081,7 +8081,7 @@
         </w:tc>
         <w:tc>
           <w:tcPr>
-            <w:tcW w:w="2049" w:type="dxa"/>
+            <w:tcW w:w="2052" w:type="dxa"/>
             <w:tcBorders>
               <w:top w:val="nil"/>
               <w:left w:val="single" w:sz="2" w:space="0" w:color="000001"/>
@@ -8092,7 +8092,7 @@
             </w:tcBorders>
             <w:shd w:fill="FFFFFF" w:val="clear"/>
             <w:tcMar>
-              <w:left w:w="0" w:type="dxa"/>
+              <w:left w:w="-2" w:type="dxa"/>
             </w:tcMar>
           </w:tcPr>
           <w:p>
@@ -25228,7 +25228,7 @@
       <w:pPr>
         <w:pStyle w:val="Normal"/>
         <w:numPr>
-          <w:ilvl w:val="8"/>
+          <w:ilvl w:val="6"/>
           <w:numId w:val="3"/>
         </w:numPr>
         <w:rPr/>
@@ -25267,6 +25267,738 @@
           <w:vertAlign w:val="baseline"/>
         </w:rPr>
         <w:t>IPv6 (pg 333)</w:t>
+      </w:r>
+    </w:p>
+    <w:p>
+      <w:pPr>
+        <w:pStyle w:val="Normal"/>
+        <w:numPr>
+          <w:ilvl w:val="2"/>
+          <w:numId w:val="3"/>
+        </w:numPr>
+        <w:rPr>
+          <w:b w:val="false"/>
+          <w:bCs w:val="false"/>
+          <w:i w:val="false"/>
+          <w:iCs w:val="false"/>
+          <w:position w:val="0"/>
+          <w:sz w:val="24"/>
+          <w:sz w:val="24"/>
+          <w:vertAlign w:val="baseline"/>
+        </w:rPr>
+      </w:pPr>
+      <w:r>
+        <w:rPr>
+          <w:b w:val="false"/>
+          <w:bCs w:val="false"/>
+          <w:i w:val="false"/>
+          <w:iCs w:val="false"/>
+          <w:position w:val="0"/>
+          <w:sz w:val="24"/>
+          <w:sz w:val="24"/>
+          <w:vertAlign w:val="baseline"/>
+        </w:rPr>
+        <w:t>Address Resolution Protocol (ARP)</w:t>
+      </w:r>
+    </w:p>
+    <w:p>
+      <w:pPr>
+        <w:pStyle w:val="Normal"/>
+        <w:numPr>
+          <w:ilvl w:val="3"/>
+          <w:numId w:val="3"/>
+        </w:numPr>
+        <w:rPr>
+          <w:b w:val="false"/>
+          <w:bCs w:val="false"/>
+          <w:i w:val="false"/>
+          <w:iCs w:val="false"/>
+          <w:position w:val="0"/>
+          <w:sz w:val="24"/>
+          <w:sz w:val="24"/>
+          <w:vertAlign w:val="baseline"/>
+        </w:rPr>
+      </w:pPr>
+      <w:r>
+        <w:rPr>
+          <w:b w:val="false"/>
+          <w:bCs w:val="false"/>
+          <w:i w:val="false"/>
+          <w:iCs w:val="false"/>
+          <w:position w:val="0"/>
+          <w:sz w:val="24"/>
+          <w:sz w:val="24"/>
+          <w:vertAlign w:val="baseline"/>
+        </w:rPr>
+        <w:t>This protocol maps L2 addresses to L3 addresses, and reverse.</w:t>
+      </w:r>
+    </w:p>
+    <w:p>
+      <w:pPr>
+        <w:pStyle w:val="Normal"/>
+        <w:numPr>
+          <w:ilvl w:val="4"/>
+          <w:numId w:val="3"/>
+        </w:numPr>
+        <w:rPr/>
+      </w:pPr>
+      <w:r>
+        <w:rPr/>
+        <w:t>Essentially maps IP to MAC</w:t>
+      </w:r>
+    </w:p>
+    <w:p>
+      <w:pPr>
+        <w:pStyle w:val="Normal"/>
+        <w:numPr>
+          <w:ilvl w:val="4"/>
+          <w:numId w:val="3"/>
+        </w:numPr>
+        <w:rPr>
+          <w:b w:val="false"/>
+          <w:bCs w:val="false"/>
+          <w:i w:val="false"/>
+          <w:iCs w:val="false"/>
+          <w:position w:val="0"/>
+          <w:sz w:val="24"/>
+          <w:sz w:val="24"/>
+          <w:vertAlign w:val="baseline"/>
+        </w:rPr>
+      </w:pPr>
+      <w:r>
+        <w:rPr>
+          <w:b w:val="false"/>
+          <w:bCs w:val="false"/>
+          <w:i w:val="false"/>
+          <w:iCs w:val="false"/>
+          <w:position w:val="0"/>
+          <w:sz w:val="24"/>
+          <w:sz w:val="24"/>
+          <w:vertAlign w:val="baseline"/>
+        </w:rPr>
+        <w:t>MAC addresses are not useful beyond the local network because they are not hierarchical.</w:t>
+      </w:r>
+    </w:p>
+    <w:p>
+      <w:pPr>
+        <w:pStyle w:val="Normal"/>
+        <w:numPr>
+          <w:ilvl w:val="3"/>
+          <w:numId w:val="3"/>
+        </w:numPr>
+        <w:rPr>
+          <w:b w:val="false"/>
+          <w:bCs w:val="false"/>
+          <w:i w:val="false"/>
+          <w:iCs w:val="false"/>
+          <w:position w:val="0"/>
+          <w:sz w:val="24"/>
+          <w:sz w:val="24"/>
+          <w:vertAlign w:val="baseline"/>
+        </w:rPr>
+      </w:pPr>
+      <w:r>
+        <w:rPr>
+          <w:b w:val="false"/>
+          <w:bCs w:val="false"/>
+          <w:i w:val="false"/>
+          <w:iCs w:val="false"/>
+          <w:position w:val="0"/>
+          <w:sz w:val="24"/>
+          <w:sz w:val="24"/>
+          <w:vertAlign w:val="baseline"/>
+        </w:rPr>
+        <w:t>If the MAC address exists, then the packet is forwarded, otherwise, we have to find it.</w:t>
+      </w:r>
+    </w:p>
+    <w:p>
+      <w:pPr>
+        <w:pStyle w:val="Normal"/>
+        <w:numPr>
+          <w:ilvl w:val="4"/>
+          <w:numId w:val="3"/>
+        </w:numPr>
+        <w:rPr>
+          <w:b w:val="false"/>
+          <w:bCs w:val="false"/>
+          <w:i w:val="false"/>
+          <w:iCs w:val="false"/>
+          <w:position w:val="0"/>
+          <w:sz w:val="24"/>
+          <w:sz w:val="24"/>
+          <w:vertAlign w:val="baseline"/>
+        </w:rPr>
+      </w:pPr>
+      <w:r>
+        <w:rPr>
+          <w:b w:val="false"/>
+          <w:bCs w:val="false"/>
+          <w:i w:val="false"/>
+          <w:iCs w:val="false"/>
+          <w:position w:val="0"/>
+          <w:sz w:val="24"/>
+          <w:sz w:val="24"/>
+          <w:vertAlign w:val="baseline"/>
+        </w:rPr>
+        <w:t xml:space="preserve">There is an </w:t>
+      </w:r>
+      <w:r>
+        <w:rPr>
+          <w:b/>
+          <w:bCs/>
+          <w:i w:val="false"/>
+          <w:iCs w:val="false"/>
+          <w:position w:val="0"/>
+          <w:sz w:val="24"/>
+          <w:sz w:val="24"/>
+          <w:vertAlign w:val="baseline"/>
+        </w:rPr>
+        <w:t>ARP Query</w:t>
+      </w:r>
+      <w:r>
+        <w:rPr>
+          <w:b w:val="false"/>
+          <w:bCs w:val="false"/>
+          <w:i w:val="false"/>
+          <w:iCs w:val="false"/>
+          <w:position w:val="0"/>
+          <w:sz w:val="24"/>
+          <w:sz w:val="24"/>
+          <w:vertAlign w:val="baseline"/>
+        </w:rPr>
+        <w:t xml:space="preserve"> that takes place as a broadcast to all destinations on the network that asks which one matches the requested address.</w:t>
+      </w:r>
+    </w:p>
+    <w:p>
+      <w:pPr>
+        <w:pStyle w:val="Normal"/>
+        <w:numPr>
+          <w:ilvl w:val="4"/>
+          <w:numId w:val="3"/>
+        </w:numPr>
+        <w:rPr>
+          <w:b w:val="false"/>
+          <w:bCs w:val="false"/>
+          <w:i w:val="false"/>
+          <w:iCs w:val="false"/>
+          <w:position w:val="0"/>
+          <w:sz w:val="24"/>
+          <w:sz w:val="24"/>
+          <w:vertAlign w:val="baseline"/>
+        </w:rPr>
+      </w:pPr>
+      <w:r>
+        <w:rPr>
+          <w:b w:val="false"/>
+          <w:bCs w:val="false"/>
+          <w:i w:val="false"/>
+          <w:iCs w:val="false"/>
+          <w:position w:val="0"/>
+          <w:sz w:val="24"/>
+          <w:sz w:val="24"/>
+          <w:vertAlign w:val="baseline"/>
+        </w:rPr>
+        <w:t>If a node receives the query and has the matching address, then it gives back a reply, otherwise the query is ignored.</w:t>
+      </w:r>
+    </w:p>
+    <w:p>
+      <w:pPr>
+        <w:pStyle w:val="Normal"/>
+        <w:numPr>
+          <w:ilvl w:val="5"/>
+          <w:numId w:val="3"/>
+        </w:numPr>
+        <w:rPr>
+          <w:b w:val="false"/>
+          <w:bCs w:val="false"/>
+          <w:i w:val="false"/>
+          <w:iCs w:val="false"/>
+          <w:position w:val="0"/>
+          <w:sz w:val="24"/>
+          <w:sz w:val="24"/>
+          <w:vertAlign w:val="baseline"/>
+        </w:rPr>
+      </w:pPr>
+      <w:r>
+        <w:rPr>
+          <w:b w:val="false"/>
+          <w:bCs w:val="false"/>
+          <w:i w:val="false"/>
+          <w:iCs w:val="false"/>
+          <w:position w:val="0"/>
+          <w:sz w:val="24"/>
+          <w:sz w:val="24"/>
+          <w:vertAlign w:val="baseline"/>
+        </w:rPr>
+        <w:t xml:space="preserve">The query and reply goes out to everywhere on the network, so all nodes make a note of which node matched the query in their </w:t>
+      </w:r>
+      <w:r>
+        <w:rPr>
+          <w:b/>
+          <w:bCs/>
+          <w:i w:val="false"/>
+          <w:iCs w:val="false"/>
+          <w:position w:val="0"/>
+          <w:sz w:val="24"/>
+          <w:sz w:val="24"/>
+          <w:vertAlign w:val="baseline"/>
+        </w:rPr>
+        <w:t xml:space="preserve">ARP cache table </w:t>
+      </w:r>
+      <w:r>
+        <w:rPr>
+          <w:b w:val="false"/>
+          <w:bCs w:val="false"/>
+          <w:i w:val="false"/>
+          <w:iCs w:val="false"/>
+          <w:position w:val="0"/>
+          <w:sz w:val="24"/>
+          <w:sz w:val="24"/>
+          <w:vertAlign w:val="baseline"/>
+        </w:rPr>
+        <w:t>for later use.</w:t>
+      </w:r>
+    </w:p>
+    <w:p>
+      <w:pPr>
+        <w:pStyle w:val="Normal"/>
+        <w:numPr>
+          <w:ilvl w:val="3"/>
+          <w:numId w:val="3"/>
+        </w:numPr>
+        <w:rPr>
+          <w:b w:val="false"/>
+          <w:bCs w:val="false"/>
+          <w:i w:val="false"/>
+          <w:iCs w:val="false"/>
+          <w:position w:val="0"/>
+          <w:sz w:val="24"/>
+          <w:sz w:val="24"/>
+          <w:vertAlign w:val="baseline"/>
+        </w:rPr>
+      </w:pPr>
+      <w:r>
+        <w:rPr>
+          <w:b w:val="false"/>
+          <w:bCs w:val="false"/>
+          <w:i w:val="false"/>
+          <w:iCs w:val="false"/>
+          <w:position w:val="0"/>
+          <w:sz w:val="24"/>
+          <w:sz w:val="24"/>
+          <w:vertAlign w:val="baseline"/>
+        </w:rPr>
+        <w:t>ARP table maintenance</w:t>
+      </w:r>
+    </w:p>
+    <w:p>
+      <w:pPr>
+        <w:pStyle w:val="Normal"/>
+        <w:numPr>
+          <w:ilvl w:val="4"/>
+          <w:numId w:val="3"/>
+        </w:numPr>
+        <w:rPr>
+          <w:b w:val="false"/>
+          <w:bCs w:val="false"/>
+          <w:i w:val="false"/>
+          <w:iCs w:val="false"/>
+          <w:position w:val="0"/>
+          <w:sz w:val="24"/>
+          <w:sz w:val="24"/>
+          <w:vertAlign w:val="baseline"/>
+        </w:rPr>
+      </w:pPr>
+      <w:r>
+        <w:rPr>
+          <w:b w:val="false"/>
+          <w:bCs w:val="false"/>
+          <w:i w:val="false"/>
+          <w:iCs w:val="false"/>
+          <w:position w:val="0"/>
+          <w:sz w:val="24"/>
+          <w:sz w:val="24"/>
+          <w:vertAlign w:val="baseline"/>
+        </w:rPr>
+        <w:t>The ARP table has a limit of 15 minutes.</w:t>
+      </w:r>
+    </w:p>
+    <w:p>
+      <w:pPr>
+        <w:pStyle w:val="Normal"/>
+        <w:numPr>
+          <w:ilvl w:val="4"/>
+          <w:numId w:val="3"/>
+        </w:numPr>
+        <w:rPr>
+          <w:b w:val="false"/>
+          <w:bCs w:val="false"/>
+          <w:i w:val="false"/>
+          <w:iCs w:val="false"/>
+          <w:position w:val="0"/>
+          <w:sz w:val="24"/>
+          <w:sz w:val="24"/>
+          <w:vertAlign w:val="baseline"/>
+        </w:rPr>
+      </w:pPr>
+      <w:r>
+        <w:rPr>
+          <w:b w:val="false"/>
+          <w:bCs w:val="false"/>
+          <w:i w:val="false"/>
+          <w:iCs w:val="false"/>
+          <w:position w:val="0"/>
+          <w:sz w:val="24"/>
+          <w:sz w:val="24"/>
+          <w:vertAlign w:val="baseline"/>
+        </w:rPr>
+        <w:t>Each query and response renews its time.</w:t>
+      </w:r>
+    </w:p>
+    <w:p>
+      <w:pPr>
+        <w:pStyle w:val="Normal"/>
+        <w:numPr>
+          <w:ilvl w:val="3"/>
+          <w:numId w:val="3"/>
+        </w:numPr>
+        <w:rPr>
+          <w:b w:val="false"/>
+          <w:bCs w:val="false"/>
+          <w:i w:val="false"/>
+          <w:iCs w:val="false"/>
+          <w:position w:val="0"/>
+          <w:sz w:val="24"/>
+          <w:sz w:val="24"/>
+          <w:vertAlign w:val="baseline"/>
+        </w:rPr>
+      </w:pPr>
+      <w:r>
+        <w:rPr>
+          <w:b w:val="false"/>
+          <w:bCs w:val="false"/>
+          <w:i w:val="false"/>
+          <w:iCs w:val="false"/>
+          <w:position w:val="0"/>
+          <w:sz w:val="24"/>
+          <w:sz w:val="24"/>
+          <w:vertAlign w:val="baseline"/>
+        </w:rPr>
+        <w:t>Scalability is an issue due to limited amount of memory</w:t>
+      </w:r>
+    </w:p>
+    <w:p>
+      <w:pPr>
+        <w:pStyle w:val="Normal"/>
+        <w:numPr>
+          <w:ilvl w:val="2"/>
+          <w:numId w:val="3"/>
+        </w:numPr>
+        <w:rPr>
+          <w:b w:val="false"/>
+          <w:bCs w:val="false"/>
+          <w:i w:val="false"/>
+          <w:iCs w:val="false"/>
+          <w:position w:val="0"/>
+          <w:sz w:val="24"/>
+          <w:sz w:val="24"/>
+          <w:vertAlign w:val="baseline"/>
+        </w:rPr>
+      </w:pPr>
+      <w:r>
+        <w:rPr>
+          <w:b w:val="false"/>
+          <w:bCs w:val="false"/>
+          <w:i w:val="false"/>
+          <w:iCs w:val="false"/>
+          <w:position w:val="0"/>
+          <w:sz w:val="24"/>
+          <w:sz w:val="24"/>
+          <w:vertAlign w:val="baseline"/>
+        </w:rPr>
+        <w:t>*Problem: Different networks have differently sized frames (Fragmentation and Resassembly)</w:t>
+      </w:r>
+    </w:p>
+    <w:p>
+      <w:pPr>
+        <w:pStyle w:val="Normal"/>
+        <w:numPr>
+          <w:ilvl w:val="3"/>
+          <w:numId w:val="3"/>
+        </w:numPr>
+        <w:rPr>
+          <w:b w:val="false"/>
+          <w:bCs w:val="false"/>
+          <w:i w:val="false"/>
+          <w:iCs w:val="false"/>
+          <w:position w:val="0"/>
+          <w:sz w:val="24"/>
+          <w:sz w:val="24"/>
+          <w:vertAlign w:val="baseline"/>
+        </w:rPr>
+      </w:pPr>
+      <w:r>
+        <w:rPr>
+          <w:b w:val="false"/>
+          <w:bCs w:val="false"/>
+          <w:i w:val="false"/>
+          <w:iCs w:val="false"/>
+          <w:position w:val="0"/>
+          <w:sz w:val="24"/>
+          <w:sz w:val="24"/>
+          <w:vertAlign w:val="baseline"/>
+        </w:rPr>
+        <w:t>Solution: Fragmentation of the message into smaller pieces</w:t>
+      </w:r>
+    </w:p>
+    <w:p>
+      <w:pPr>
+        <w:pStyle w:val="Normal"/>
+        <w:numPr>
+          <w:ilvl w:val="4"/>
+          <w:numId w:val="3"/>
+        </w:numPr>
+        <w:rPr>
+          <w:b w:val="false"/>
+          <w:bCs w:val="false"/>
+          <w:i w:val="false"/>
+          <w:iCs w:val="false"/>
+          <w:position w:val="0"/>
+          <w:sz w:val="24"/>
+          <w:sz w:val="24"/>
+          <w:vertAlign w:val="baseline"/>
+        </w:rPr>
+      </w:pPr>
+      <w:r>
+        <w:rPr>
+          <w:b w:val="false"/>
+          <w:bCs w:val="false"/>
+          <w:i w:val="false"/>
+          <w:iCs w:val="false"/>
+          <w:position w:val="0"/>
+          <w:sz w:val="24"/>
+          <w:sz w:val="24"/>
+          <w:vertAlign w:val="baseline"/>
+        </w:rPr>
+        <w:t>This, however, is not efficient, so we want to send as of a message as possible.</w:t>
+      </w:r>
+    </w:p>
+    <w:p>
+      <w:pPr>
+        <w:pStyle w:val="Normal"/>
+        <w:numPr>
+          <w:ilvl w:val="5"/>
+          <w:numId w:val="3"/>
+        </w:numPr>
+        <w:rPr>
+          <w:b w:val="false"/>
+          <w:bCs w:val="false"/>
+          <w:i w:val="false"/>
+          <w:iCs w:val="false"/>
+          <w:position w:val="0"/>
+          <w:sz w:val="24"/>
+          <w:sz w:val="24"/>
+          <w:vertAlign w:val="baseline"/>
+        </w:rPr>
+      </w:pPr>
+      <w:r>
+        <w:rPr>
+          <w:b w:val="false"/>
+          <w:bCs w:val="false"/>
+          <w:i w:val="false"/>
+          <w:iCs w:val="false"/>
+          <w:position w:val="0"/>
+          <w:sz w:val="24"/>
+          <w:sz w:val="24"/>
+          <w:vertAlign w:val="baseline"/>
+        </w:rPr>
+        <w:t>Maximum Transition Unit (MTU) – the biggest message that we can send across the network without fragmenting the message.</w:t>
+      </w:r>
+    </w:p>
+    <w:p>
+      <w:pPr>
+        <w:pStyle w:val="Normal"/>
+        <w:numPr>
+          <w:ilvl w:val="4"/>
+          <w:numId w:val="3"/>
+        </w:numPr>
+        <w:rPr>
+          <w:b w:val="false"/>
+          <w:bCs w:val="false"/>
+          <w:i w:val="false"/>
+          <w:iCs w:val="false"/>
+          <w:position w:val="0"/>
+          <w:sz w:val="24"/>
+          <w:sz w:val="24"/>
+          <w:vertAlign w:val="baseline"/>
+        </w:rPr>
+      </w:pPr>
+      <w:r>
+        <w:rPr>
+          <w:b w:val="false"/>
+          <w:bCs w:val="false"/>
+          <w:i w:val="false"/>
+          <w:iCs w:val="false"/>
+          <w:position w:val="0"/>
+          <w:sz w:val="24"/>
+          <w:sz w:val="24"/>
+          <w:vertAlign w:val="baseline"/>
+        </w:rPr>
+        <w:t>Reassembly needs to occur at the end nodes, and fragmentation should only take place at the interior nodes when the size of the packet exceeds the MTU in order to increase efficiency.</w:t>
+      </w:r>
+    </w:p>
+    <w:p>
+      <w:pPr>
+        <w:pStyle w:val="Normal"/>
+        <w:numPr>
+          <w:ilvl w:val="4"/>
+          <w:numId w:val="3"/>
+        </w:numPr>
+        <w:rPr>
+          <w:b w:val="false"/>
+          <w:bCs w:val="false"/>
+          <w:i w:val="false"/>
+          <w:iCs w:val="false"/>
+          <w:position w:val="0"/>
+          <w:sz w:val="24"/>
+          <w:sz w:val="24"/>
+          <w:vertAlign w:val="baseline"/>
+        </w:rPr>
+      </w:pPr>
+      <w:r>
+        <w:rPr>
+          <w:b w:val="false"/>
+          <w:bCs w:val="false"/>
+          <w:i w:val="false"/>
+          <w:iCs w:val="false"/>
+          <w:position w:val="0"/>
+          <w:sz w:val="24"/>
+          <w:sz w:val="24"/>
+          <w:vertAlign w:val="baseline"/>
+        </w:rPr>
+        <w:t>Once a packet is fragmented, it remains fragmented within the network.</w:t>
+      </w:r>
+    </w:p>
+    <w:p>
+      <w:pPr>
+        <w:pStyle w:val="Normal"/>
+        <w:numPr>
+          <w:ilvl w:val="2"/>
+          <w:numId w:val="3"/>
+        </w:numPr>
+        <w:rPr>
+          <w:b w:val="false"/>
+          <w:bCs w:val="false"/>
+          <w:i w:val="false"/>
+          <w:iCs w:val="false"/>
+          <w:position w:val="0"/>
+          <w:sz w:val="24"/>
+          <w:sz w:val="24"/>
+          <w:vertAlign w:val="baseline"/>
+        </w:rPr>
+      </w:pPr>
+      <w:r>
+        <w:rPr>
+          <w:b w:val="false"/>
+          <w:bCs w:val="false"/>
+          <w:i w:val="false"/>
+          <w:iCs w:val="false"/>
+          <w:position w:val="0"/>
+          <w:sz w:val="24"/>
+          <w:sz w:val="24"/>
+          <w:vertAlign w:val="baseline"/>
+        </w:rPr>
+        <w:t>Problem: Breaking IP addresses into classes, there is only 250 hosts in a class C network, which would not be enough for UNA's campus (for example).</w:t>
+      </w:r>
+    </w:p>
+    <w:p>
+      <w:pPr>
+        <w:pStyle w:val="Normal"/>
+        <w:numPr>
+          <w:ilvl w:val="3"/>
+          <w:numId w:val="3"/>
+        </w:numPr>
+        <w:rPr>
+          <w:b w:val="false"/>
+          <w:bCs w:val="false"/>
+          <w:i w:val="false"/>
+          <w:iCs w:val="false"/>
+          <w:position w:val="0"/>
+          <w:sz w:val="24"/>
+          <w:sz w:val="24"/>
+          <w:vertAlign w:val="baseline"/>
+        </w:rPr>
+      </w:pPr>
+      <w:r>
+        <w:rPr>
+          <w:b w:val="false"/>
+          <w:bCs w:val="false"/>
+          <w:i w:val="false"/>
+          <w:iCs w:val="false"/>
+          <w:position w:val="0"/>
+          <w:sz w:val="24"/>
+          <w:sz w:val="24"/>
+          <w:vertAlign w:val="baseline"/>
+        </w:rPr>
+        <w:t>We would need a class B address for UNA's campus, but class B would result in 65,000 hosts, which is too large and wastes hosts.</w:t>
+      </w:r>
+    </w:p>
+    <w:p>
+      <w:pPr>
+        <w:pStyle w:val="Normal"/>
+        <w:numPr>
+          <w:ilvl w:val="3"/>
+          <w:numId w:val="3"/>
+        </w:numPr>
+        <w:rPr>
+          <w:b w:val="false"/>
+          <w:bCs w:val="false"/>
+          <w:i w:val="false"/>
+          <w:iCs w:val="false"/>
+          <w:position w:val="0"/>
+          <w:sz w:val="24"/>
+          <w:sz w:val="24"/>
+          <w:vertAlign w:val="baseline"/>
+        </w:rPr>
+      </w:pPr>
+      <w:r>
+        <w:rPr>
+          <w:b w:val="false"/>
+          <w:bCs w:val="false"/>
+          <w:i w:val="false"/>
+          <w:iCs w:val="false"/>
+          <w:position w:val="0"/>
+          <w:sz w:val="24"/>
+          <w:sz w:val="24"/>
+          <w:vertAlign w:val="baseline"/>
+        </w:rPr>
+        <w:t xml:space="preserve">Solution: We are going to subdivide the network in order to get smaller increments (a.k.a </w:t>
+      </w:r>
+      <w:r>
+        <w:rPr>
+          <w:b/>
+          <w:bCs/>
+          <w:i w:val="false"/>
+          <w:iCs w:val="false"/>
+          <w:position w:val="0"/>
+          <w:sz w:val="24"/>
+          <w:sz w:val="24"/>
+          <w:vertAlign w:val="baseline"/>
+        </w:rPr>
+        <w:t>subnetting</w:t>
+      </w:r>
+      <w:r>
+        <w:rPr>
+          <w:b w:val="false"/>
+          <w:bCs w:val="false"/>
+          <w:i w:val="false"/>
+          <w:iCs w:val="false"/>
+          <w:position w:val="0"/>
+          <w:sz w:val="24"/>
+          <w:sz w:val="24"/>
+          <w:vertAlign w:val="baseline"/>
+        </w:rPr>
+        <w:t>)</w:t>
       </w:r>
     </w:p>
     <w:p>
@@ -26278,7 +27010,7 @@
       <w:fldChar w:fldCharType="separate"/>
     </w:r>
     <w:r>
-      <w:t>30</w:t>
+      <w:t>31</w:t>
     </w:r>
     <w:r>
       <w:fldChar w:fldCharType="end"/>
@@ -26928,6 +27660,12 @@
       <w:rFonts w:cs="Symbol"/>
     </w:rPr>
   </w:style>
+  <w:style w:type="character" w:styleId="ListLabel20">
+    <w:name w:val="ListLabel 20"/>
+    <w:rPr>
+      <w:rFonts w:cs="Symbol"/>
+    </w:rPr>
+  </w:style>
   <w:style w:type="paragraph" w:styleId="Heading">
     <w:name w:val="Heading"/>
     <w:basedOn w:val="Normal"/>

</xml_diff>